<commit_message>
upd: doc ai fixing
</commit_message>
<xml_diff>
--- a/knowledge_base/templates/docx/agymdagy-zhondeu-zhurgizu-protsesinde-kalyptastyrilg-an-tekhnikalyk-zhane-oryndaushylyk-kuzhattamany-kabyldau-tapsyru-aktisinin-nysany.docx
+++ b/knowledge_base/templates/docx/agymdagy-zhondeu-zhurgizu-protsesinde-kalyptastyrilg-an-tekhnikalyk-zhane-oryndaushylyk-kuzhattamany-kabyldau-tapsyru-aktisinin-nysany.docx
@@ -35,8 +35,6 @@
           <w:szCs w:val="24"/>
         </w:rPr>
       </w:pPr>
-      <w:bookmarkStart w:id="0" w:name="_GoBack"/>
-      <w:bookmarkEnd w:id="0"/>
     </w:p>
     <w:p>
       <w:pPr>
@@ -386,16 +384,7 @@
                 <w:sz w:val="24"/>
                 <w:szCs w:val="24"/>
               </w:rPr>
-              <w:t>{#</w:t>
-            </w:r>
-            <w:proofErr w:type="gramStart"/>
-            <w:r>
-              <w:rPr>
-                <w:rFonts w:ascii="Times New Roman" w:hAnsi="Times New Roman" w:cs="Times New Roman"/>
-                <w:sz w:val="24"/>
-                <w:szCs w:val="24"/>
-              </w:rPr>
-              <w:t>docs}</w:t>
+              <w:t>{#docs}</w:t>
             </w:r>
             <w:r>
               <w:rPr>
@@ -404,17 +393,7 @@
                 <w:szCs w:val="24"/>
                 <w:lang w:val="en-GB"/>
               </w:rPr>
-              <w:t>{</w:t>
-            </w:r>
-            <w:proofErr w:type="gramEnd"/>
-            <w:r>
-              <w:rPr>
-                <w:rFonts w:ascii="Times New Roman" w:hAnsi="Times New Roman" w:cs="Times New Roman"/>
-                <w:sz w:val="24"/>
-                <w:szCs w:val="24"/>
-                <w:lang w:val="en-GB"/>
-              </w:rPr>
-              <w:t>index}</w:t>
+              <w:t>{index}</w:t>
             </w:r>
           </w:p>
         </w:tc>
@@ -691,24 +670,25 @@
                 <w:szCs w:val="24"/>
                 <w:lang w:val="en-US"/>
               </w:rPr>
-              <w:t xml:space="preserve">{receiver_year} </w:t>
-            </w:r>
-            <w:r>
-              <w:rPr>
-                <w:rFonts w:ascii="Times New Roman" w:hAnsi="Times New Roman" w:cs="Times New Roman"/>
-                <w:sz w:val="24"/>
-                <w:szCs w:val="24"/>
-              </w:rPr>
-              <w:t>ж</w:t>
-            </w:r>
-            <w:r>
-              <w:rPr>
-                <w:rFonts w:ascii="Times New Roman" w:hAnsi="Times New Roman" w:cs="Times New Roman"/>
-                <w:sz w:val="24"/>
-                <w:szCs w:val="24"/>
-                <w:lang w:val="en-US"/>
-              </w:rPr>
-              <w:t>. "{receiver_day}" {receiver_month}</w:t>
+              <w:t>{</w:t>
+            </w:r>
+            <w:r>
+              <w:rPr>
+                <w:rFonts w:ascii="Times New Roman" w:hAnsi="Times New Roman" w:cs="Times New Roman"/>
+                <w:sz w:val="24"/>
+                <w:szCs w:val="24"/>
+                <w:lang w:val="en-US"/>
+              </w:rPr>
+              <w:t>receiver_date</w:t>
+            </w:r>
+            <w:r>
+              <w:rPr>
+                <w:rFonts w:ascii="Times New Roman" w:hAnsi="Times New Roman" w:cs="Times New Roman"/>
+                <w:sz w:val="24"/>
+                <w:szCs w:val="24"/>
+                <w:lang w:val="en-US"/>
+              </w:rPr>
+              <w:t>}</w:t>
             </w:r>
           </w:p>
           <w:p>
@@ -880,24 +860,27 @@
                 <w:szCs w:val="24"/>
                 <w:lang w:val="en-US"/>
               </w:rPr>
-              <w:t xml:space="preserve">{sender_year} </w:t>
-            </w:r>
-            <w:r>
-              <w:rPr>
-                <w:rFonts w:ascii="Times New Roman" w:hAnsi="Times New Roman" w:cs="Times New Roman"/>
-                <w:sz w:val="24"/>
-                <w:szCs w:val="24"/>
-              </w:rPr>
-              <w:t>ж</w:t>
-            </w:r>
-            <w:r>
-              <w:rPr>
-                <w:rFonts w:ascii="Times New Roman" w:hAnsi="Times New Roman" w:cs="Times New Roman"/>
-                <w:sz w:val="24"/>
-                <w:szCs w:val="24"/>
-                <w:lang w:val="en-US"/>
-              </w:rPr>
-              <w:t>. "{sender_day}" {sender_month}</w:t>
+              <w:t>{sender_</w:t>
+            </w:r>
+            <w:r>
+              <w:rPr>
+                <w:rFonts w:ascii="Times New Roman" w:hAnsi="Times New Roman" w:cs="Times New Roman"/>
+                <w:sz w:val="24"/>
+                <w:szCs w:val="24"/>
+                <w:lang w:val="en-US"/>
+              </w:rPr>
+              <w:t>date</w:t>
+            </w:r>
+            <w:bookmarkStart w:id="0" w:name="_GoBack"/>
+            <w:bookmarkEnd w:id="0"/>
+            <w:r>
+              <w:rPr>
+                <w:rFonts w:ascii="Times New Roman" w:hAnsi="Times New Roman" w:cs="Times New Roman"/>
+                <w:sz w:val="24"/>
+                <w:szCs w:val="24"/>
+                <w:lang w:val="en-US"/>
+              </w:rPr>
+              <w:t>}</w:t>
             </w:r>
           </w:p>
           <w:p>

</xml_diff>